<commit_message>
User Guide Edit, Requirement and Design format edit.
</commit_message>
<xml_diff>
--- a/Documents/VQ-UserGuide.docx
+++ b/Documents/VQ-UserGuide.docx
@@ -111,8 +111,18 @@
           <w:sz w:val="23"/>
           <w:szCs w:val="23"/>
         </w:rPr>
-        <w:t>Michael Lazo</w:t>
-      </w:r>
+        <w:t xml:space="preserve">Michael </w:t>
+      </w:r>
+      <w:proofErr w:type="spellStart"/>
+      <w:r>
+        <w:rPr>
+          <w:color w:val="000000"/>
+          <w:sz w:val="23"/>
+          <w:szCs w:val="23"/>
+        </w:rPr>
+        <w:t>Lazo</w:t>
+      </w:r>
+      <w:proofErr w:type="spellEnd"/>
     </w:p>
     <w:p/>
     <w:p>
@@ -136,14 +146,34 @@
         <w:spacing w:after="240"/>
         <w:jc w:val="center"/>
       </w:pPr>
+      <w:proofErr w:type="spellStart"/>
       <w:r>
         <w:rPr>
           <w:color w:val="000000"/>
           <w:sz w:val="23"/>
           <w:szCs w:val="23"/>
         </w:rPr>
-        <w:t>Masoud Sadjadi</w:t>
-      </w:r>
+        <w:t>Masoud</w:t>
+      </w:r>
+      <w:proofErr w:type="spellEnd"/>
+      <w:r>
+        <w:rPr>
+          <w:color w:val="000000"/>
+          <w:sz w:val="23"/>
+          <w:szCs w:val="23"/>
+        </w:rPr>
+        <w:t xml:space="preserve"> </w:t>
+      </w:r>
+      <w:proofErr w:type="spellStart"/>
+      <w:r>
+        <w:rPr>
+          <w:color w:val="000000"/>
+          <w:sz w:val="23"/>
+          <w:szCs w:val="23"/>
+        </w:rPr>
+        <w:t>Sadjadi</w:t>
+      </w:r>
+      <w:proofErr w:type="spellEnd"/>
     </w:p>
     <w:p/>
     <w:p>
@@ -179,8 +209,18 @@
             <w:sz w:val="23"/>
             <w:szCs w:val="23"/>
           </w:rPr>
-          <w:t>Bernard Parenteau</w:t>
+          <w:t xml:space="preserve">Bernard </w:t>
         </w:r>
+        <w:proofErr w:type="spellStart"/>
+        <w:r>
+          <w:rPr>
+            <w:color w:val="000000"/>
+            <w:sz w:val="23"/>
+            <w:szCs w:val="23"/>
+          </w:rPr>
+          <w:t>Parenteau</w:t>
+        </w:r>
+        <w:proofErr w:type="spellEnd"/>
       </w:hyperlink>
     </w:p>
     <w:p>
@@ -494,7 +534,15 @@
     </w:p>
     <w:p>
       <w:r>
-        <w:t>2) Fill in the "Veneue Park Login Form", with appropriate Username, Password and Code.</w:t>
+        <w:t>2) Fill in the "</w:t>
+      </w:r>
+      <w:proofErr w:type="spellStart"/>
+      <w:r>
+        <w:t>Veneue</w:t>
+      </w:r>
+      <w:proofErr w:type="spellEnd"/>
+      <w:r>
+        <w:t xml:space="preserve"> Park Login Form", with appropriate Username, Password and Code.</w:t>
       </w:r>
     </w:p>
     <w:p>
@@ -661,7 +709,15 @@
         </w:numPr>
       </w:pPr>
       <w:r>
-        <w:t xml:space="preserve">Ride Name - shows the name of the rides thats available </w:t>
+        <w:t xml:space="preserve">Ride Name - shows the name of the rides </w:t>
+      </w:r>
+      <w:proofErr w:type="spellStart"/>
+      <w:r>
+        <w:t>thats</w:t>
+      </w:r>
+      <w:proofErr w:type="spellEnd"/>
+      <w:r>
+        <w:t xml:space="preserve"> available </w:t>
       </w:r>
     </w:p>
     <w:p>
@@ -807,8 +863,13 @@
         <w:t>Queue to a Ride</w:t>
       </w:r>
       <w:r>
-        <w:t xml:space="preserve"> &amp; Dequeue</w:t>
-      </w:r>
+        <w:t xml:space="preserve"> &amp; </w:t>
+      </w:r>
+      <w:proofErr w:type="spellStart"/>
+      <w:r>
+        <w:t>Dequeue</w:t>
+      </w:r>
+      <w:proofErr w:type="spellEnd"/>
       <w:r>
         <w:t xml:space="preserve"> rides</w:t>
       </w:r>
@@ -823,9 +884,9 @@
         </w:rPr>
         <w:drawing>
           <wp:inline distT="0" distB="0" distL="0" distR="0">
-            <wp:extent cx="5843905" cy="5581650"/>
-            <wp:effectExtent l="19050" t="0" r="4445" b="0"/>
-            <wp:docPr id="7" name="Picture 7"/>
+            <wp:extent cx="5730875" cy="5486400"/>
+            <wp:effectExtent l="19050" t="0" r="3175" b="0"/>
+            <wp:docPr id="10" name="Picture 2"/>
             <wp:cNvGraphicFramePr>
               <a:graphicFrameLocks xmlns:a="http://schemas.openxmlformats.org/drawingml/2006/main" noChangeAspect="1"/>
             </wp:cNvGraphicFramePr>
@@ -833,7 +894,7 @@
               <a:graphicData uri="http://schemas.openxmlformats.org/drawingml/2006/picture">
                 <pic:pic xmlns:pic="http://schemas.openxmlformats.org/drawingml/2006/picture">
                   <pic:nvPicPr>
-                    <pic:cNvPr id="0" name="Picture 7"/>
+                    <pic:cNvPr id="0" name="Picture 2"/>
                     <pic:cNvPicPr>
                       <a:picLocks noChangeAspect="1" noChangeArrowheads="1"/>
                     </pic:cNvPicPr>
@@ -848,7 +909,7 @@
                   <pic:spPr bwMode="auto">
                     <a:xfrm>
                       <a:off x="0" y="0"/>
-                      <a:ext cx="5843905" cy="5581650"/>
+                      <a:ext cx="5730875" cy="5486400"/>
                     </a:xfrm>
                     <a:prstGeom prst="rect">
                       <a:avLst/>
@@ -959,7 +1020,13 @@
         </w:numPr>
       </w:pPr>
       <w:r>
-        <w:t>Wait Time - total wait time for that current ride</w:t>
+        <w:t>Wait Time -</w:t>
+      </w:r>
+      <w:r>
+        <w:t xml:space="preserve"> (in Minute)</w:t>
+      </w:r>
+      <w:r>
+        <w:t xml:space="preserve"> total wait time for that current ride</w:t>
       </w:r>
     </w:p>
     <w:p>
@@ -983,6 +1050,66 @@
         </w:numPr>
       </w:pPr>
       <w:r>
+        <w:t>Interval Time - (in Minute) average time each ride takes to complete</w:t>
+      </w:r>
+    </w:p>
+    <w:p>
+      <w:pPr>
+        <w:pStyle w:val="ListParagraph"/>
+        <w:numPr>
+          <w:ilvl w:val="0"/>
+          <w:numId w:val="2"/>
+        </w:numPr>
+      </w:pPr>
+      <w:r>
+        <w:t>Entry Time -  (in Minute) average time it takes to get visitors get on the ride</w:t>
+      </w:r>
+    </w:p>
+    <w:p>
+      <w:pPr>
+        <w:pStyle w:val="ListParagraph"/>
+        <w:numPr>
+          <w:ilvl w:val="0"/>
+          <w:numId w:val="2"/>
+        </w:numPr>
+      </w:pPr>
+      <w:r>
+        <w:t>Exit Time - (in Minute) average time it takes to get quest off the ride</w:t>
+      </w:r>
+    </w:p>
+    <w:p>
+      <w:pPr>
+        <w:pStyle w:val="ListParagraph"/>
+        <w:numPr>
+          <w:ilvl w:val="0"/>
+          <w:numId w:val="2"/>
+        </w:numPr>
+      </w:pPr>
+      <w:r>
+        <w:t>Max Capacity - max number of visitors that can get on for each interval</w:t>
+      </w:r>
+    </w:p>
+    <w:p>
+      <w:pPr>
+        <w:pStyle w:val="ListParagraph"/>
+        <w:numPr>
+          <w:ilvl w:val="0"/>
+          <w:numId w:val="2"/>
+        </w:numPr>
+      </w:pPr>
+      <w:r>
+        <w:t>Concurrency Ride - number of rides simultaneously happening per Interval</w:t>
+      </w:r>
+    </w:p>
+    <w:p>
+      <w:pPr>
+        <w:pStyle w:val="ListParagraph"/>
+        <w:numPr>
+          <w:ilvl w:val="0"/>
+          <w:numId w:val="2"/>
+        </w:numPr>
+      </w:pPr>
+      <w:r>
         <w:t>Simulate</w:t>
       </w:r>
     </w:p>
@@ -1007,7 +1134,23 @@
         </w:numPr>
       </w:pPr>
       <w:r>
-        <w:t>Second button - "Dequeue" allows admin to dequeue max capacity of rides to a ride.</w:t>
+        <w:t>Second button - "</w:t>
+      </w:r>
+      <w:proofErr w:type="spellStart"/>
+      <w:r>
+        <w:t>Dequeue</w:t>
+      </w:r>
+      <w:proofErr w:type="spellEnd"/>
+      <w:r>
+        <w:t xml:space="preserve">" allows admin to </w:t>
+      </w:r>
+      <w:proofErr w:type="spellStart"/>
+      <w:r>
+        <w:t>dequeue</w:t>
+      </w:r>
+      <w:proofErr w:type="spellEnd"/>
+      <w:r>
+        <w:t xml:space="preserve"> max capacity of rides to a ride.</w:t>
       </w:r>
     </w:p>
     <w:p>
@@ -1025,10 +1168,34 @@
     </w:p>
     <w:p>
       <w:r>
-        <w:t xml:space="preserve">6) To simulate dequeue of the ride, click on the "Dequeue" button next to "Add Records" button in the Simulate column of the table. </w:t>
-      </w:r>
-      <w:r>
-        <w:t>Then it would dequeue the rides by max capacity of the rides.</w:t>
+        <w:t xml:space="preserve">6) To simulate </w:t>
+      </w:r>
+      <w:proofErr w:type="spellStart"/>
+      <w:r>
+        <w:t>dequeue</w:t>
+      </w:r>
+      <w:proofErr w:type="spellEnd"/>
+      <w:r>
+        <w:t xml:space="preserve"> of the ride, click on the "</w:t>
+      </w:r>
+      <w:proofErr w:type="spellStart"/>
+      <w:r>
+        <w:t>Dequeue</w:t>
+      </w:r>
+      <w:proofErr w:type="spellEnd"/>
+      <w:r>
+        <w:t xml:space="preserve">" button next to "Add Records" button in the Simulate column of the table. </w:t>
+      </w:r>
+      <w:r>
+        <w:t xml:space="preserve">Then it would </w:t>
+      </w:r>
+      <w:proofErr w:type="spellStart"/>
+      <w:r>
+        <w:t>dequeue</w:t>
+      </w:r>
+      <w:proofErr w:type="spellEnd"/>
+      <w:r>
+        <w:t xml:space="preserve"> the rides by max capacity of the rides.</w:t>
       </w:r>
     </w:p>
     <w:sectPr>

</xml_diff>

<commit_message>
Uploading Older Presentation and also Edit of UML and User Guide
</commit_message>
<xml_diff>
--- a/Documents/VQ-UserGuide.docx
+++ b/Documents/VQ-UserGuide.docx
@@ -111,18 +111,8 @@
           <w:sz w:val="23"/>
           <w:szCs w:val="23"/>
         </w:rPr>
-        <w:t xml:space="preserve">Michael </w:t>
-      </w:r>
-      <w:proofErr w:type="spellStart"/>
-      <w:r>
-        <w:rPr>
-          <w:color w:val="000000"/>
-          <w:sz w:val="23"/>
-          <w:szCs w:val="23"/>
-        </w:rPr>
-        <w:t>Lazo</w:t>
-      </w:r>
-      <w:proofErr w:type="spellEnd"/>
+        <w:t>Michael Lazo</w:t>
+      </w:r>
     </w:p>
     <w:p/>
     <w:p>
@@ -146,34 +136,14 @@
         <w:spacing w:after="240"/>
         <w:jc w:val="center"/>
       </w:pPr>
-      <w:proofErr w:type="spellStart"/>
       <w:r>
         <w:rPr>
           <w:color w:val="000000"/>
           <w:sz w:val="23"/>
           <w:szCs w:val="23"/>
         </w:rPr>
-        <w:t>Masoud</w:t>
-      </w:r>
-      <w:proofErr w:type="spellEnd"/>
-      <w:r>
-        <w:rPr>
-          <w:color w:val="000000"/>
-          <w:sz w:val="23"/>
-          <w:szCs w:val="23"/>
-        </w:rPr>
-        <w:t xml:space="preserve"> </w:t>
-      </w:r>
-      <w:proofErr w:type="spellStart"/>
-      <w:r>
-        <w:rPr>
-          <w:color w:val="000000"/>
-          <w:sz w:val="23"/>
-          <w:szCs w:val="23"/>
-        </w:rPr>
-        <w:t>Sadjadi</w:t>
-      </w:r>
-      <w:proofErr w:type="spellEnd"/>
+        <w:t>Masoud Sadjadi</w:t>
+      </w:r>
     </w:p>
     <w:p/>
     <w:p>
@@ -209,18 +179,8 @@
             <w:sz w:val="23"/>
             <w:szCs w:val="23"/>
           </w:rPr>
-          <w:t xml:space="preserve">Bernard </w:t>
+          <w:t>Bernard Parenteau</w:t>
         </w:r>
-        <w:proofErr w:type="spellStart"/>
-        <w:r>
-          <w:rPr>
-            <w:color w:val="000000"/>
-            <w:sz w:val="23"/>
-            <w:szCs w:val="23"/>
-          </w:rPr>
-          <w:t>Parenteau</w:t>
-        </w:r>
-        <w:proofErr w:type="spellEnd"/>
       </w:hyperlink>
     </w:p>
     <w:p>
@@ -534,15 +494,7 @@
     </w:p>
     <w:p>
       <w:r>
-        <w:t>2) Fill in the "</w:t>
-      </w:r>
-      <w:proofErr w:type="spellStart"/>
-      <w:r>
-        <w:t>Veneue</w:t>
-      </w:r>
-      <w:proofErr w:type="spellEnd"/>
-      <w:r>
-        <w:t xml:space="preserve"> Park Login Form", with appropriate Username, Password and Code.</w:t>
+        <w:t>2) Fill in the "Veneue Park Login Form", with appropriate Username, Password and Code.</w:t>
       </w:r>
     </w:p>
     <w:p>
@@ -711,11 +663,9 @@
       <w:r>
         <w:t xml:space="preserve">Ride Name - shows the name of the rides </w:t>
       </w:r>
-      <w:proofErr w:type="spellStart"/>
-      <w:r>
-        <w:t>thats</w:t>
-      </w:r>
-      <w:proofErr w:type="spellEnd"/>
+      <w:r>
+        <w:t>that's</w:t>
+      </w:r>
       <w:r>
         <w:t xml:space="preserve"> available </w:t>
       </w:r>
@@ -754,15 +704,148 @@
     <w:p/>
     <w:p/>
     <w:p/>
-    <w:p/>
-    <w:p/>
-    <w:p/>
-    <w:p/>
     <w:p>
       <w:pPr>
         <w:pStyle w:val="Heading1"/>
       </w:pPr>
       <w:r>
+        <w:lastRenderedPageBreak/>
+        <w:t>5. As a Visitor how to check what rides I am queued to?</w:t>
+      </w:r>
+    </w:p>
+    <w:p>
+      <w:r>
+        <w:rPr>
+          <w:noProof/>
+        </w:rPr>
+        <w:drawing>
+          <wp:inline distT="0" distB="0" distL="0" distR="0">
+            <wp:extent cx="5901055" cy="4657090"/>
+            <wp:effectExtent l="19050" t="0" r="4445" b="0"/>
+            <wp:docPr id="11" name="Picture 3"/>
+            <wp:cNvGraphicFramePr>
+              <a:graphicFrameLocks xmlns:a="http://schemas.openxmlformats.org/drawingml/2006/main" noChangeAspect="1"/>
+            </wp:cNvGraphicFramePr>
+            <a:graphic xmlns:a="http://schemas.openxmlformats.org/drawingml/2006/main">
+              <a:graphicData uri="http://schemas.openxmlformats.org/drawingml/2006/picture">
+                <pic:pic xmlns:pic="http://schemas.openxmlformats.org/drawingml/2006/picture">
+                  <pic:nvPicPr>
+                    <pic:cNvPr id="0" name="Picture 3"/>
+                    <pic:cNvPicPr>
+                      <a:picLocks noChangeAspect="1" noChangeArrowheads="1"/>
+                    </pic:cNvPicPr>
+                  </pic:nvPicPr>
+                  <pic:blipFill>
+                    <a:blip r:embed="rId11" cstate="print"/>
+                    <a:srcRect/>
+                    <a:stretch>
+                      <a:fillRect/>
+                    </a:stretch>
+                  </pic:blipFill>
+                  <pic:spPr bwMode="auto">
+                    <a:xfrm>
+                      <a:off x="0" y="0"/>
+                      <a:ext cx="5901055" cy="4657090"/>
+                    </a:xfrm>
+                    <a:prstGeom prst="rect">
+                      <a:avLst/>
+                    </a:prstGeom>
+                    <a:noFill/>
+                    <a:ln w="9525">
+                      <a:noFill/>
+                      <a:miter lim="800000"/>
+                      <a:headEnd/>
+                      <a:tailEnd/>
+                    </a:ln>
+                  </pic:spPr>
+                </pic:pic>
+              </a:graphicData>
+            </a:graphic>
+          </wp:inline>
+        </w:drawing>
+      </w:r>
+    </w:p>
+    <w:p/>
+    <w:p>
+      <w:r>
+        <w:t xml:space="preserve">1) When logged into your own login, click My Account button on top right hand corner of the home page. </w:t>
+      </w:r>
+    </w:p>
+    <w:p>
+      <w:r>
+        <w:t>2) "My Account" window will pop up.</w:t>
+      </w:r>
+    </w:p>
+    <w:p>
+      <w:pPr>
+        <w:pStyle w:val="ListParagraph"/>
+        <w:numPr>
+          <w:ilvl w:val="0"/>
+          <w:numId w:val="1"/>
+        </w:numPr>
+      </w:pPr>
+      <w:r>
+        <w:t xml:space="preserve">Ride Name - shows the name of the rides that's available </w:t>
+      </w:r>
+    </w:p>
+    <w:p>
+      <w:pPr>
+        <w:pStyle w:val="ListParagraph"/>
+        <w:numPr>
+          <w:ilvl w:val="0"/>
+          <w:numId w:val="1"/>
+        </w:numPr>
+      </w:pPr>
+      <w:r>
+        <w:t xml:space="preserve">Waiting Time - </w:t>
+      </w:r>
+      <w:r>
+        <w:t>estimated time until you can get onto the ride</w:t>
+      </w:r>
+    </w:p>
+    <w:p>
+      <w:pPr>
+        <w:pStyle w:val="ListParagraph"/>
+        <w:numPr>
+          <w:ilvl w:val="0"/>
+          <w:numId w:val="1"/>
+        </w:numPr>
+      </w:pPr>
+      <w:r>
+        <w:t xml:space="preserve">Position - What position you are in the line. </w:t>
+      </w:r>
+    </w:p>
+    <w:p>
+      <w:pPr>
+        <w:pStyle w:val="ListParagraph"/>
+        <w:numPr>
+          <w:ilvl w:val="0"/>
+          <w:numId w:val="1"/>
+        </w:numPr>
+      </w:pPr>
+      <w:r>
+        <w:t xml:space="preserve"> Item Operate - </w:t>
+      </w:r>
+      <w:r>
+        <w:t>X button is remove from queue button. Allows you to remove yourself from the queue</w:t>
+      </w:r>
+    </w:p>
+    <w:p/>
+    <w:p>
+      <w:r>
+        <w:t xml:space="preserve"> </w:t>
+      </w:r>
+    </w:p>
+    <w:p/>
+    <w:p/>
+    <w:p/>
+    <w:p/>
+    <w:p>
+      <w:pPr>
+        <w:pStyle w:val="Heading1"/>
+      </w:pPr>
+      <w:r>
+        <w:lastRenderedPageBreak/>
         <w:t>6</w:t>
       </w:r>
       <w:r>
@@ -795,7 +878,7 @@
                     </pic:cNvPicPr>
                   </pic:nvPicPr>
                   <pic:blipFill>
-                    <a:blip r:embed="rId11" cstate="print"/>
+                    <a:blip r:embed="rId12" cstate="print"/>
                     <a:srcRect/>
                     <a:stretch>
                       <a:fillRect/>
@@ -863,13 +946,8 @@
         <w:t>Queue to a Ride</w:t>
       </w:r>
       <w:r>
-        <w:t xml:space="preserve"> &amp; </w:t>
-      </w:r>
-      <w:proofErr w:type="spellStart"/>
-      <w:r>
-        <w:t>Dequeue</w:t>
-      </w:r>
-      <w:proofErr w:type="spellEnd"/>
+        <w:t xml:space="preserve"> &amp; Dequeue</w:t>
+      </w:r>
       <w:r>
         <w:t xml:space="preserve"> rides</w:t>
       </w:r>
@@ -900,7 +978,7 @@
                     </pic:cNvPicPr>
                   </pic:nvPicPr>
                   <pic:blipFill>
-                    <a:blip r:embed="rId12" cstate="print"/>
+                    <a:blip r:embed="rId13" cstate="print"/>
                     <a:srcRect/>
                     <a:stretch>
                       <a:fillRect/>
@@ -954,7 +1032,7 @@
                     </pic:cNvPicPr>
                   </pic:nvPicPr>
                   <pic:blipFill>
-                    <a:blip r:embed="rId13" cstate="print"/>
+                    <a:blip r:embed="rId14" cstate="print"/>
                     <a:srcRect/>
                     <a:stretch>
                       <a:fillRect/>
@@ -1134,23 +1212,7 @@
         </w:numPr>
       </w:pPr>
       <w:r>
-        <w:t>Second button - "</w:t>
-      </w:r>
-      <w:proofErr w:type="spellStart"/>
-      <w:r>
-        <w:t>Dequeue</w:t>
-      </w:r>
-      <w:proofErr w:type="spellEnd"/>
-      <w:r>
-        <w:t xml:space="preserve">" allows admin to </w:t>
-      </w:r>
-      <w:proofErr w:type="spellStart"/>
-      <w:r>
-        <w:t>dequeue</w:t>
-      </w:r>
-      <w:proofErr w:type="spellEnd"/>
-      <w:r>
-        <w:t xml:space="preserve"> max capacity of rides to a ride.</w:t>
+        <w:t>Second button - "Dequeue" allows admin to dequeue max capacity of rides to a ride.</w:t>
       </w:r>
     </w:p>
     <w:p>
@@ -1168,34 +1230,10 @@
     </w:p>
     <w:p>
       <w:r>
-        <w:t xml:space="preserve">6) To simulate </w:t>
-      </w:r>
-      <w:proofErr w:type="spellStart"/>
-      <w:r>
-        <w:t>dequeue</w:t>
-      </w:r>
-      <w:proofErr w:type="spellEnd"/>
-      <w:r>
-        <w:t xml:space="preserve"> of the ride, click on the "</w:t>
-      </w:r>
-      <w:proofErr w:type="spellStart"/>
-      <w:r>
-        <w:t>Dequeue</w:t>
-      </w:r>
-      <w:proofErr w:type="spellEnd"/>
-      <w:r>
-        <w:t xml:space="preserve">" button next to "Add Records" button in the Simulate column of the table. </w:t>
-      </w:r>
-      <w:r>
-        <w:t xml:space="preserve">Then it would </w:t>
-      </w:r>
-      <w:proofErr w:type="spellStart"/>
-      <w:r>
-        <w:t>dequeue</w:t>
-      </w:r>
-      <w:proofErr w:type="spellEnd"/>
-      <w:r>
-        <w:t xml:space="preserve"> the rides by max capacity of the rides.</w:t>
+        <w:t xml:space="preserve">6) To simulate dequeue of the ride, click on the "Dequeue" button next to "Add Records" button in the Simulate column of the table. </w:t>
+      </w:r>
+      <w:r>
+        <w:t>Then it would dequeue the rides by max capacity of the rides.</w:t>
       </w:r>
     </w:p>
     <w:sectPr>

</xml_diff>

<commit_message>
Change in UML Diagrams
</commit_message>
<xml_diff>
--- a/Documents/VQ-UserGuide.docx
+++ b/Documents/VQ-UserGuide.docx
@@ -111,8 +111,18 @@
           <w:sz w:val="23"/>
           <w:szCs w:val="23"/>
         </w:rPr>
-        <w:t>Michael Lazo</w:t>
-      </w:r>
+        <w:t xml:space="preserve">Michael </w:t>
+      </w:r>
+      <w:proofErr w:type="spellStart"/>
+      <w:r>
+        <w:rPr>
+          <w:color w:val="000000"/>
+          <w:sz w:val="23"/>
+          <w:szCs w:val="23"/>
+        </w:rPr>
+        <w:t>Lazo</w:t>
+      </w:r>
+      <w:proofErr w:type="spellEnd"/>
     </w:p>
     <w:p/>
     <w:p>
@@ -136,14 +146,34 @@
         <w:spacing w:after="240"/>
         <w:jc w:val="center"/>
       </w:pPr>
+      <w:proofErr w:type="spellStart"/>
       <w:r>
         <w:rPr>
           <w:color w:val="000000"/>
           <w:sz w:val="23"/>
           <w:szCs w:val="23"/>
         </w:rPr>
-        <w:t>Masoud Sadjadi</w:t>
-      </w:r>
+        <w:t>Masoud</w:t>
+      </w:r>
+      <w:proofErr w:type="spellEnd"/>
+      <w:r>
+        <w:rPr>
+          <w:color w:val="000000"/>
+          <w:sz w:val="23"/>
+          <w:szCs w:val="23"/>
+        </w:rPr>
+        <w:t xml:space="preserve"> </w:t>
+      </w:r>
+      <w:proofErr w:type="spellStart"/>
+      <w:r>
+        <w:rPr>
+          <w:color w:val="000000"/>
+          <w:sz w:val="23"/>
+          <w:szCs w:val="23"/>
+        </w:rPr>
+        <w:t>Sadjadi</w:t>
+      </w:r>
+      <w:proofErr w:type="spellEnd"/>
     </w:p>
     <w:p/>
     <w:p>
@@ -179,8 +209,18 @@
             <w:sz w:val="23"/>
             <w:szCs w:val="23"/>
           </w:rPr>
-          <w:t>Bernard Parenteau</w:t>
+          <w:t xml:space="preserve">Bernard </w:t>
         </w:r>
+        <w:proofErr w:type="spellStart"/>
+        <w:r>
+          <w:rPr>
+            <w:color w:val="000000"/>
+            <w:sz w:val="23"/>
+            <w:szCs w:val="23"/>
+          </w:rPr>
+          <w:t>Parenteau</w:t>
+        </w:r>
+        <w:proofErr w:type="spellEnd"/>
       </w:hyperlink>
     </w:p>
     <w:p>
@@ -494,7 +534,15 @@
     </w:p>
     <w:p>
       <w:r>
-        <w:t>2) Fill in the "Veneue Park Login Form", with appropriate Username, Password and Code.</w:t>
+        <w:t>2) Fill in the "</w:t>
+      </w:r>
+      <w:proofErr w:type="spellStart"/>
+      <w:r>
+        <w:t>Veneue</w:t>
+      </w:r>
+      <w:proofErr w:type="spellEnd"/>
+      <w:r>
+        <w:t xml:space="preserve"> Park Login Form", with appropriate Username, Password and Code.</w:t>
       </w:r>
     </w:p>
     <w:p>
@@ -836,7 +884,13 @@
     </w:p>
     <w:p>
       <w:r>
-        <w:t>3) You will receive a notification, when waiting time becomes less then 10 minutes.</w:t>
+        <w:t xml:space="preserve">3) You will receive a notification, when waiting time becomes less </w:t>
+      </w:r>
+      <w:r>
+        <w:t>than</w:t>
+      </w:r>
+      <w:r>
+        <w:t xml:space="preserve"> 10 minutes.</w:t>
       </w:r>
     </w:p>
     <w:p>
@@ -1017,8 +1071,13 @@
         <w:t>Queue to a Ride</w:t>
       </w:r>
       <w:r>
-        <w:t xml:space="preserve"> &amp; Dequeue</w:t>
-      </w:r>
+        <w:t xml:space="preserve"> &amp; </w:t>
+      </w:r>
+      <w:proofErr w:type="spellStart"/>
+      <w:r>
+        <w:t>Dequeue</w:t>
+      </w:r>
+      <w:proofErr w:type="spellEnd"/>
       <w:r>
         <w:t xml:space="preserve"> rides</w:t>
       </w:r>
@@ -1283,7 +1342,23 @@
         </w:numPr>
       </w:pPr>
       <w:r>
-        <w:t>Second button - "Dequeue" allows admin to dequeue max capacity of rides to a ride.</w:t>
+        <w:t>Second button - "</w:t>
+      </w:r>
+      <w:proofErr w:type="spellStart"/>
+      <w:r>
+        <w:t>Dequeue</w:t>
+      </w:r>
+      <w:proofErr w:type="spellEnd"/>
+      <w:r>
+        <w:t xml:space="preserve">" allows admin to </w:t>
+      </w:r>
+      <w:proofErr w:type="spellStart"/>
+      <w:r>
+        <w:t>dequeue</w:t>
+      </w:r>
+      <w:proofErr w:type="spellEnd"/>
+      <w:r>
+        <w:t xml:space="preserve"> max capacity of rides to a ride.</w:t>
       </w:r>
     </w:p>
     <w:p>
@@ -1301,10 +1376,34 @@
     </w:p>
     <w:p>
       <w:r>
-        <w:t xml:space="preserve">6) To simulate dequeue of the ride, click on the "Dequeue" button next to "Add Records" button in the Simulate column of the table. </w:t>
-      </w:r>
-      <w:r>
-        <w:t>Then it would dequeue the rides by max capacity of the rides.</w:t>
+        <w:t xml:space="preserve">6) To simulate </w:t>
+      </w:r>
+      <w:proofErr w:type="spellStart"/>
+      <w:r>
+        <w:t>dequeue</w:t>
+      </w:r>
+      <w:proofErr w:type="spellEnd"/>
+      <w:r>
+        <w:t xml:space="preserve"> of the ride, click on the "</w:t>
+      </w:r>
+      <w:proofErr w:type="spellStart"/>
+      <w:r>
+        <w:t>Dequeue</w:t>
+      </w:r>
+      <w:proofErr w:type="spellEnd"/>
+      <w:r>
+        <w:t xml:space="preserve">" button next to "Add Records" button in the Simulate column of the table. </w:t>
+      </w:r>
+      <w:r>
+        <w:t xml:space="preserve">Then it would </w:t>
+      </w:r>
+      <w:proofErr w:type="spellStart"/>
+      <w:r>
+        <w:t>dequeue</w:t>
+      </w:r>
+      <w:proofErr w:type="spellEnd"/>
+      <w:r>
+        <w:t xml:space="preserve"> the rides by max capacity of the rides.</w:t>
       </w:r>
     </w:p>
     <w:p/>

</xml_diff>

<commit_message>
Final Presentation and Final Deliverable upload
</commit_message>
<xml_diff>
--- a/Documents/VQ-UserGuide.docx
+++ b/Documents/VQ-UserGuide.docx
@@ -111,20 +111,26 @@
           <w:sz w:val="23"/>
           <w:szCs w:val="23"/>
         </w:rPr>
-        <w:t xml:space="preserve">Michael </w:t>
-      </w:r>
-      <w:proofErr w:type="spellStart"/>
-      <w:r>
-        <w:rPr>
+        <w:t>Michael Lazo</w:t>
+      </w:r>
+    </w:p>
+    <w:p/>
+    <w:p>
+      <w:pPr>
+        <w:spacing w:after="240"/>
+        <w:jc w:val="center"/>
+      </w:pPr>
+      <w:r>
+        <w:rPr>
+          <w:b/>
+          <w:bCs/>
           <w:color w:val="000000"/>
           <w:sz w:val="23"/>
           <w:szCs w:val="23"/>
         </w:rPr>
-        <w:t>Lazo</w:t>
-      </w:r>
-      <w:proofErr w:type="spellEnd"/>
-    </w:p>
-    <w:p/>
+        <w:t>Instructor</w:t>
+      </w:r>
+    </w:p>
     <w:p>
       <w:pPr>
         <w:spacing w:after="240"/>
@@ -132,95 +138,49 @@
       </w:pPr>
       <w:r>
         <w:rPr>
+          <w:color w:val="000000"/>
+          <w:sz w:val="23"/>
+          <w:szCs w:val="23"/>
+        </w:rPr>
+        <w:t>Masoud Sadjadi</w:t>
+      </w:r>
+    </w:p>
+    <w:p/>
+    <w:p>
+      <w:pPr>
+        <w:spacing w:after="240"/>
+        <w:jc w:val="center"/>
+      </w:pPr>
+      <w:r>
+        <w:rPr>
           <w:b/>
           <w:bCs/>
           <w:color w:val="000000"/>
           <w:sz w:val="23"/>
           <w:szCs w:val="23"/>
         </w:rPr>
-        <w:t>Instructor</w:t>
+        <w:t>Mentor</w:t>
       </w:r>
     </w:p>
     <w:p>
       <w:pPr>
         <w:spacing w:after="240"/>
         <w:jc w:val="center"/>
-      </w:pPr>
-      <w:proofErr w:type="spellStart"/>
-      <w:r>
         <w:rPr>
           <w:color w:val="000000"/>
           <w:sz w:val="23"/>
           <w:szCs w:val="23"/>
         </w:rPr>
-        <w:t>Masoud</w:t>
-      </w:r>
-      <w:proofErr w:type="spellEnd"/>
-      <w:r>
-        <w:rPr>
-          <w:color w:val="000000"/>
-          <w:sz w:val="23"/>
-          <w:szCs w:val="23"/>
-        </w:rPr>
-        <w:t xml:space="preserve"> </w:t>
-      </w:r>
-      <w:proofErr w:type="spellStart"/>
-      <w:r>
-        <w:rPr>
-          <w:color w:val="000000"/>
-          <w:sz w:val="23"/>
-          <w:szCs w:val="23"/>
-        </w:rPr>
-        <w:t>Sadjadi</w:t>
-      </w:r>
-      <w:proofErr w:type="spellEnd"/>
-    </w:p>
-    <w:p/>
-    <w:p>
-      <w:pPr>
-        <w:spacing w:after="240"/>
-        <w:jc w:val="center"/>
-      </w:pPr>
-      <w:r>
-        <w:rPr>
-          <w:b/>
-          <w:bCs/>
-          <w:color w:val="000000"/>
-          <w:sz w:val="23"/>
-          <w:szCs w:val="23"/>
-        </w:rPr>
-        <w:t>Mentor</w:t>
-      </w:r>
-    </w:p>
-    <w:p>
-      <w:pPr>
-        <w:spacing w:after="240"/>
-        <w:jc w:val="center"/>
-        <w:rPr>
-          <w:color w:val="000000"/>
-          <w:sz w:val="23"/>
-          <w:szCs w:val="23"/>
-        </w:rPr>
-      </w:pPr>
-      <w:hyperlink r:id="rId5" w:history="1">
+      </w:pPr>
+      <w:hyperlink r:id="rId6" w:history="1">
         <w:r>
           <w:rPr>
             <w:color w:val="000000"/>
             <w:sz w:val="23"/>
             <w:szCs w:val="23"/>
           </w:rPr>
-          <w:t xml:space="preserve">Bernard </w:t>
+          <w:t>Bernard Parenteau</w:t>
         </w:r>
-        <w:proofErr w:type="spellStart"/>
-        <w:r>
-          <w:rPr>
-            <w:color w:val="000000"/>
-            <w:sz w:val="23"/>
-            <w:szCs w:val="23"/>
-          </w:rPr>
-          <w:t>Parenteau</w:t>
-        </w:r>
-        <w:proofErr w:type="spellEnd"/>
       </w:hyperlink>
     </w:p>
     <w:p>
@@ -319,6 +279,536 @@
     <w:p/>
     <w:p/>
     <w:p/>
+    <w:p>
+      <w:pPr>
+        <w:pStyle w:val="Standard"/>
+        <w:spacing w:after="240"/>
+        <w:rPr>
+          <w:rFonts w:ascii="Times New Roman" w:eastAsia="Times New Roman" w:hAnsi="Times New Roman" w:cs="Times New Roman"/>
+        </w:rPr>
+      </w:pPr>
+      <w:r>
+        <w:rPr>
+          <w:rFonts w:ascii="Times New Roman" w:eastAsia="Times New Roman" w:hAnsi="Times New Roman" w:cs="Times New Roman"/>
+        </w:rPr>
+        <w:lastRenderedPageBreak/>
+        <w:t>Copyright © Flori</w:t>
+      </w:r>
+      <w:r>
+        <w:rPr>
+          <w:rFonts w:ascii="Times New Roman" w:eastAsia="Times New Roman" w:hAnsi="Times New Roman" w:cs="Times New Roman"/>
+        </w:rPr>
+        <w:t>da International University 2015</w:t>
+      </w:r>
+      <w:r>
+        <w:rPr>
+          <w:rFonts w:ascii="Times New Roman" w:eastAsia="Times New Roman" w:hAnsi="Times New Roman" w:cs="Times New Roman"/>
+        </w:rPr>
+        <w:t xml:space="preserve">. All Rights Reserved. No part of the Virtual </w:t>
+      </w:r>
+      <w:r>
+        <w:rPr>
+          <w:rFonts w:ascii="Times New Roman" w:eastAsia="Times New Roman" w:hAnsi="Times New Roman" w:cs="Times New Roman"/>
+        </w:rPr>
+        <w:t>Queue</w:t>
+      </w:r>
+      <w:r>
+        <w:rPr>
+          <w:rFonts w:ascii="Times New Roman" w:eastAsia="Times New Roman" w:hAnsi="Times New Roman" w:cs="Times New Roman"/>
+        </w:rPr>
+        <w:t xml:space="preserve"> Project or documentation may be reproduced or modified without the express consent of Florida International University</w:t>
+      </w:r>
+      <w:r>
+        <w:rPr>
+          <w:rFonts w:ascii="Times New Roman" w:eastAsia="Times New Roman" w:hAnsi="Times New Roman" w:cs="Times New Roman"/>
+        </w:rPr>
+        <w:t xml:space="preserve">, </w:t>
+      </w:r>
+      <w:r>
+        <w:rPr>
+          <w:rFonts w:ascii="Times New Roman" w:eastAsia="Times New Roman" w:hAnsi="Times New Roman" w:cs="Times New Roman"/>
+        </w:rPr>
+        <w:t>School of Computing &amp; Information Sciences. Redistribution or commercial use is strictly prohibited.</w:t>
+      </w:r>
+      <w:r>
+        <w:rPr>
+          <w:rFonts w:ascii="Times New Roman" w:eastAsia="Times New Roman" w:hAnsi="Times New Roman" w:cs="Times New Roman"/>
+        </w:rPr>
+        <w:t xml:space="preserve"> The Software is provided “AS IS”, without warranty of any kind, express or implied, including but not limited to the warranties of merchantability, fitness for a particular purpose, if no event shall the authors or copyright holders be liable for any claim, damage or other liability. </w:t>
+      </w:r>
+    </w:p>
+    <w:p/>
+    <w:p/>
+    <w:p/>
+    <w:p/>
+    <w:p/>
+    <w:p/>
+    <w:p/>
+    <w:p/>
+    <w:p/>
+    <w:p/>
+    <w:p/>
+    <w:p/>
+    <w:p/>
+    <w:p/>
+    <w:p/>
+    <w:p/>
+    <w:p/>
+    <w:p/>
+    <w:p/>
+    <w:p/>
+    <w:p/>
+    <w:p>
+      <w:pPr>
+        <w:rPr>
+          <w:sz w:val="22"/>
+          <w:szCs w:val="22"/>
+        </w:rPr>
+      </w:pPr>
+    </w:p>
+    <w:p>
+      <w:pPr>
+        <w:rPr>
+          <w:sz w:val="22"/>
+          <w:szCs w:val="22"/>
+        </w:rPr>
+      </w:pPr>
+    </w:p>
+    <w:p>
+      <w:pPr>
+        <w:rPr>
+          <w:sz w:val="22"/>
+          <w:szCs w:val="22"/>
+        </w:rPr>
+      </w:pPr>
+    </w:p>
+    <w:p>
+      <w:pPr>
+        <w:rPr>
+          <w:sz w:val="22"/>
+          <w:szCs w:val="22"/>
+        </w:rPr>
+      </w:pPr>
+    </w:p>
+    <w:p>
+      <w:pPr>
+        <w:rPr>
+          <w:sz w:val="22"/>
+          <w:szCs w:val="22"/>
+        </w:rPr>
+      </w:pPr>
+    </w:p>
+    <w:p>
+      <w:pPr>
+        <w:rPr>
+          <w:sz w:val="22"/>
+          <w:szCs w:val="22"/>
+        </w:rPr>
+      </w:pPr>
+    </w:p>
+    <w:p>
+      <w:pPr>
+        <w:rPr>
+          <w:sz w:val="22"/>
+          <w:szCs w:val="22"/>
+        </w:rPr>
+      </w:pPr>
+    </w:p>
+    <w:p>
+      <w:pPr>
+        <w:rPr>
+          <w:sz w:val="22"/>
+          <w:szCs w:val="22"/>
+        </w:rPr>
+      </w:pPr>
+    </w:p>
+    <w:p>
+      <w:pPr>
+        <w:rPr>
+          <w:sz w:val="22"/>
+          <w:szCs w:val="22"/>
+        </w:rPr>
+      </w:pPr>
+    </w:p>
+    <w:p>
+      <w:pPr>
+        <w:rPr>
+          <w:sz w:val="22"/>
+          <w:szCs w:val="22"/>
+        </w:rPr>
+      </w:pPr>
+    </w:p>
+    <w:p>
+      <w:pPr>
+        <w:rPr>
+          <w:sz w:val="22"/>
+          <w:szCs w:val="22"/>
+        </w:rPr>
+      </w:pPr>
+    </w:p>
+    <w:p>
+      <w:pPr>
+        <w:rPr>
+          <w:sz w:val="22"/>
+          <w:szCs w:val="22"/>
+        </w:rPr>
+      </w:pPr>
+    </w:p>
+    <w:p/>
+    <w:p/>
+    <w:p/>
+    <w:p/>
+    <w:p>
+      <w:pPr>
+        <w:rPr>
+          <w:color w:val="000000"/>
+          <w:sz w:val="22"/>
+          <w:szCs w:val="22"/>
+        </w:rPr>
+      </w:pPr>
+    </w:p>
+    <w:p>
+      <w:pPr>
+        <w:rPr>
+          <w:color w:val="000000"/>
+          <w:sz w:val="22"/>
+          <w:szCs w:val="22"/>
+        </w:rPr>
+      </w:pPr>
+    </w:p>
+    <w:p>
+      <w:pPr>
+        <w:rPr>
+          <w:color w:val="000000"/>
+          <w:sz w:val="22"/>
+          <w:szCs w:val="22"/>
+        </w:rPr>
+      </w:pPr>
+    </w:p>
+    <w:p>
+      <w:pPr>
+        <w:rPr>
+          <w:color w:val="000000"/>
+          <w:sz w:val="22"/>
+          <w:szCs w:val="22"/>
+        </w:rPr>
+      </w:pPr>
+    </w:p>
+    <w:p>
+      <w:pPr>
+        <w:rPr>
+          <w:color w:val="000000"/>
+          <w:sz w:val="22"/>
+          <w:szCs w:val="22"/>
+        </w:rPr>
+      </w:pPr>
+    </w:p>
+    <w:p>
+      <w:pPr>
+        <w:rPr>
+          <w:color w:val="000000"/>
+          <w:sz w:val="22"/>
+          <w:szCs w:val="22"/>
+        </w:rPr>
+      </w:pPr>
+    </w:p>
+    <w:p>
+      <w:pPr>
+        <w:rPr>
+          <w:color w:val="000000"/>
+          <w:sz w:val="22"/>
+          <w:szCs w:val="22"/>
+        </w:rPr>
+      </w:pPr>
+    </w:p>
+    <w:p>
+      <w:pPr>
+        <w:rPr>
+          <w:color w:val="000000"/>
+          <w:sz w:val="22"/>
+          <w:szCs w:val="22"/>
+        </w:rPr>
+      </w:pPr>
+    </w:p>
+    <w:p>
+      <w:pPr>
+        <w:rPr>
+          <w:color w:val="000000"/>
+          <w:sz w:val="22"/>
+          <w:szCs w:val="22"/>
+        </w:rPr>
+      </w:pPr>
+    </w:p>
+    <w:p>
+      <w:pPr>
+        <w:rPr>
+          <w:color w:val="000000"/>
+          <w:sz w:val="22"/>
+          <w:szCs w:val="22"/>
+        </w:rPr>
+      </w:pPr>
+    </w:p>
+    <w:p>
+      <w:pPr>
+        <w:rPr>
+          <w:color w:val="000000"/>
+          <w:sz w:val="22"/>
+          <w:szCs w:val="22"/>
+        </w:rPr>
+      </w:pPr>
+    </w:p>
+    <w:p>
+      <w:pPr>
+        <w:rPr>
+          <w:color w:val="000000"/>
+          <w:sz w:val="22"/>
+          <w:szCs w:val="22"/>
+        </w:rPr>
+      </w:pPr>
+    </w:p>
+    <w:p>
+      <w:pPr>
+        <w:rPr>
+          <w:color w:val="000000"/>
+          <w:sz w:val="22"/>
+          <w:szCs w:val="22"/>
+        </w:rPr>
+      </w:pPr>
+    </w:p>
+    <w:p>
+      <w:pPr>
+        <w:rPr>
+          <w:color w:val="000000"/>
+          <w:sz w:val="22"/>
+          <w:szCs w:val="22"/>
+        </w:rPr>
+      </w:pPr>
+    </w:p>
+    <w:p>
+      <w:pPr>
+        <w:rPr>
+          <w:color w:val="000000"/>
+          <w:sz w:val="22"/>
+          <w:szCs w:val="22"/>
+        </w:rPr>
+      </w:pPr>
+    </w:p>
+    <w:p>
+      <w:pPr>
+        <w:rPr>
+          <w:color w:val="000000"/>
+          <w:sz w:val="22"/>
+          <w:szCs w:val="22"/>
+        </w:rPr>
+      </w:pPr>
+    </w:p>
+    <w:p>
+      <w:pPr>
+        <w:rPr>
+          <w:color w:val="000000"/>
+          <w:sz w:val="22"/>
+          <w:szCs w:val="22"/>
+        </w:rPr>
+      </w:pPr>
+    </w:p>
+    <w:p>
+      <w:pPr>
+        <w:rPr>
+          <w:color w:val="000000"/>
+          <w:sz w:val="22"/>
+          <w:szCs w:val="22"/>
+        </w:rPr>
+      </w:pPr>
+    </w:p>
+    <w:p>
+      <w:pPr>
+        <w:rPr>
+          <w:color w:val="000000"/>
+          <w:sz w:val="22"/>
+          <w:szCs w:val="22"/>
+        </w:rPr>
+      </w:pPr>
+    </w:p>
+    <w:p>
+      <w:pPr>
+        <w:rPr>
+          <w:color w:val="000000"/>
+          <w:sz w:val="22"/>
+          <w:szCs w:val="22"/>
+        </w:rPr>
+      </w:pPr>
+    </w:p>
+    <w:p>
+      <w:pPr>
+        <w:rPr>
+          <w:color w:val="000000"/>
+          <w:sz w:val="22"/>
+          <w:szCs w:val="22"/>
+        </w:rPr>
+      </w:pPr>
+    </w:p>
+    <w:p>
+      <w:pPr>
+        <w:rPr>
+          <w:color w:val="000000"/>
+          <w:sz w:val="22"/>
+          <w:szCs w:val="22"/>
+        </w:rPr>
+      </w:pPr>
+    </w:p>
+    <w:p>
+      <w:pPr>
+        <w:rPr>
+          <w:color w:val="000000"/>
+          <w:sz w:val="22"/>
+          <w:szCs w:val="22"/>
+        </w:rPr>
+      </w:pPr>
+    </w:p>
+    <w:p>
+      <w:pPr>
+        <w:rPr>
+          <w:color w:val="000000"/>
+          <w:sz w:val="22"/>
+          <w:szCs w:val="22"/>
+        </w:rPr>
+      </w:pPr>
+    </w:p>
+    <w:p>
+      <w:pPr>
+        <w:rPr>
+          <w:color w:val="000000"/>
+          <w:sz w:val="22"/>
+          <w:szCs w:val="22"/>
+        </w:rPr>
+      </w:pPr>
+    </w:p>
+    <w:p>
+      <w:pPr>
+        <w:rPr>
+          <w:color w:val="000000"/>
+          <w:sz w:val="22"/>
+          <w:szCs w:val="22"/>
+        </w:rPr>
+      </w:pPr>
+    </w:p>
+    <w:p>
+      <w:pPr>
+        <w:rPr>
+          <w:color w:val="000000"/>
+          <w:sz w:val="22"/>
+          <w:szCs w:val="22"/>
+        </w:rPr>
+      </w:pPr>
+    </w:p>
+    <w:p>
+      <w:pPr>
+        <w:rPr>
+          <w:color w:val="000000"/>
+          <w:sz w:val="22"/>
+          <w:szCs w:val="22"/>
+        </w:rPr>
+      </w:pPr>
+    </w:p>
+    <w:p>
+      <w:pPr>
+        <w:rPr>
+          <w:color w:val="000000"/>
+          <w:sz w:val="22"/>
+          <w:szCs w:val="22"/>
+        </w:rPr>
+      </w:pPr>
+    </w:p>
+    <w:p>
+      <w:pPr>
+        <w:rPr>
+          <w:color w:val="000000"/>
+          <w:sz w:val="22"/>
+          <w:szCs w:val="22"/>
+        </w:rPr>
+      </w:pPr>
+    </w:p>
+    <w:p>
+      <w:pPr>
+        <w:rPr>
+          <w:color w:val="000000"/>
+          <w:sz w:val="22"/>
+          <w:szCs w:val="22"/>
+        </w:rPr>
+      </w:pPr>
+    </w:p>
+    <w:p>
+      <w:pPr>
+        <w:rPr>
+          <w:color w:val="000000"/>
+          <w:sz w:val="22"/>
+          <w:szCs w:val="22"/>
+        </w:rPr>
+      </w:pPr>
+    </w:p>
+    <w:p>
+      <w:pPr>
+        <w:rPr>
+          <w:color w:val="000000"/>
+          <w:sz w:val="22"/>
+          <w:szCs w:val="22"/>
+        </w:rPr>
+      </w:pPr>
+    </w:p>
+    <w:p>
+      <w:pPr>
+        <w:rPr>
+          <w:color w:val="000000"/>
+          <w:sz w:val="22"/>
+          <w:szCs w:val="22"/>
+        </w:rPr>
+      </w:pPr>
+    </w:p>
+    <w:p>
+      <w:pPr>
+        <w:rPr>
+          <w:color w:val="000000"/>
+          <w:sz w:val="22"/>
+          <w:szCs w:val="22"/>
+        </w:rPr>
+      </w:pPr>
+    </w:p>
+    <w:p>
+      <w:pPr>
+        <w:rPr>
+          <w:color w:val="000000"/>
+          <w:sz w:val="22"/>
+          <w:szCs w:val="22"/>
+        </w:rPr>
+      </w:pPr>
+    </w:p>
+    <w:p>
+      <w:pPr>
+        <w:rPr>
+          <w:color w:val="000000"/>
+          <w:sz w:val="22"/>
+          <w:szCs w:val="22"/>
+        </w:rPr>
+      </w:pPr>
+    </w:p>
+    <w:p>
+      <w:pPr>
+        <w:rPr>
+          <w:color w:val="000000"/>
+          <w:sz w:val="22"/>
+          <w:szCs w:val="22"/>
+        </w:rPr>
+      </w:pPr>
+    </w:p>
+    <w:p>
+      <w:pPr>
+        <w:rPr>
+          <w:color w:val="000000"/>
+          <w:sz w:val="22"/>
+          <w:szCs w:val="22"/>
+        </w:rPr>
+      </w:pPr>
+    </w:p>
     <w:p/>
     <w:p>
       <w:pPr>
@@ -352,7 +842,7 @@
                     </pic:cNvPicPr>
                   </pic:nvPicPr>
                   <pic:blipFill>
-                    <a:blip r:embed="rId6" cstate="print"/>
+                    <a:blip r:embed="rId7" cstate="print"/>
                     <a:srcRect/>
                     <a:stretch>
                       <a:fillRect/>
@@ -414,7 +904,7 @@
                     </pic:cNvPicPr>
                   </pic:nvPicPr>
                   <pic:blipFill>
-                    <a:blip r:embed="rId7" cstate="print"/>
+                    <a:blip r:embed="rId8" cstate="print"/>
                     <a:srcRect/>
                     <a:stretch>
                       <a:fillRect/>
@@ -497,7 +987,7 @@
                     </pic:cNvPicPr>
                   </pic:nvPicPr>
                   <pic:blipFill>
-                    <a:blip r:embed="rId8" cstate="print"/>
+                    <a:blip r:embed="rId9" cstate="print"/>
                     <a:srcRect/>
                     <a:stretch>
                       <a:fillRect/>
@@ -534,15 +1024,7 @@
     </w:p>
     <w:p>
       <w:r>
-        <w:t>2) Fill in the "</w:t>
-      </w:r>
-      <w:proofErr w:type="spellStart"/>
-      <w:r>
-        <w:t>Veneue</w:t>
-      </w:r>
-      <w:proofErr w:type="spellEnd"/>
-      <w:r>
-        <w:t xml:space="preserve"> Park Login Form", with appropriate Username, Password and Code.</w:t>
+        <w:t>2) Fill in the "Veneue Park Login Form", with appropriate Username, Password and Code.</w:t>
       </w:r>
     </w:p>
     <w:p>
@@ -582,7 +1064,7 @@
                     </pic:cNvPicPr>
                   </pic:nvPicPr>
                   <pic:blipFill>
-                    <a:blip r:embed="rId9" cstate="print"/>
+                    <a:blip r:embed="rId10" cstate="print"/>
                     <a:srcRect/>
                     <a:stretch>
                       <a:fillRect/>
@@ -660,7 +1142,7 @@
                     </pic:cNvPicPr>
                   </pic:nvPicPr>
                   <pic:blipFill>
-                    <a:blip r:embed="rId10" cstate="print"/>
+                    <a:blip r:embed="rId11" cstate="print"/>
                     <a:srcRect/>
                     <a:stretch>
                       <a:fillRect/>
@@ -788,7 +1270,7 @@
                     </pic:cNvPicPr>
                   </pic:nvPicPr>
                   <pic:blipFill>
-                    <a:blip r:embed="rId11" cstate="print"/>
+                    <a:blip r:embed="rId12" cstate="print"/>
                     <a:srcRect/>
                     <a:stretch>
                       <a:fillRect/>
@@ -934,7 +1416,7 @@
                     </pic:cNvPicPr>
                   </pic:nvPicPr>
                   <pic:blipFill>
-                    <a:blip r:embed="rId12" cstate="print"/>
+                    <a:blip r:embed="rId13" cstate="print"/>
                     <a:srcRect/>
                     <a:stretch>
                       <a:fillRect/>
@@ -1003,7 +1485,7 @@
                     </pic:cNvPicPr>
                   </pic:nvPicPr>
                   <pic:blipFill>
-                    <a:blip r:embed="rId13" cstate="print"/>
+                    <a:blip r:embed="rId14" cstate="print"/>
                     <a:srcRect/>
                     <a:stretch>
                       <a:fillRect/>
@@ -1071,13 +1553,8 @@
         <w:t>Queue to a Ride</w:t>
       </w:r>
       <w:r>
-        <w:t xml:space="preserve"> &amp; </w:t>
-      </w:r>
-      <w:proofErr w:type="spellStart"/>
-      <w:r>
-        <w:t>Dequeue</w:t>
-      </w:r>
-      <w:proofErr w:type="spellEnd"/>
+        <w:t xml:space="preserve"> &amp; Dequeue</w:t>
+      </w:r>
       <w:r>
         <w:t xml:space="preserve"> rides</w:t>
       </w:r>
@@ -1092,9 +1569,9 @@
         </w:rPr>
         <w:drawing>
           <wp:inline distT="0" distB="0" distL="0" distR="0">
-            <wp:extent cx="5730875" cy="5486400"/>
-            <wp:effectExtent l="19050" t="0" r="3175" b="0"/>
-            <wp:docPr id="10" name="Picture 2"/>
+            <wp:extent cx="5939790" cy="3617595"/>
+            <wp:effectExtent l="19050" t="0" r="3810" b="0"/>
+            <wp:docPr id="9" name="Picture 1"/>
             <wp:cNvGraphicFramePr>
               <a:graphicFrameLocks xmlns:a="http://schemas.openxmlformats.org/drawingml/2006/main" noChangeAspect="1"/>
             </wp:cNvGraphicFramePr>
@@ -1102,13 +1579,13 @@
               <a:graphicData uri="http://schemas.openxmlformats.org/drawingml/2006/picture">
                 <pic:pic xmlns:pic="http://schemas.openxmlformats.org/drawingml/2006/picture">
                   <pic:nvPicPr>
-                    <pic:cNvPr id="0" name="Picture 2"/>
+                    <pic:cNvPr id="0" name="Picture 1"/>
                     <pic:cNvPicPr>
                       <a:picLocks noChangeAspect="1" noChangeArrowheads="1"/>
                     </pic:cNvPicPr>
                   </pic:nvPicPr>
                   <pic:blipFill>
-                    <a:blip r:embed="rId14" cstate="print"/>
+                    <a:blip r:embed="rId15" cstate="print"/>
                     <a:srcRect/>
                     <a:stretch>
                       <a:fillRect/>
@@ -1117,7 +1594,7 @@
                   <pic:spPr bwMode="auto">
                     <a:xfrm>
                       <a:off x="0" y="0"/>
-                      <a:ext cx="5730875" cy="5486400"/>
+                      <a:ext cx="5939790" cy="3617595"/>
                     </a:xfrm>
                     <a:prstGeom prst="rect">
                       <a:avLst/>
@@ -1143,7 +1620,6 @@
         <w:rPr>
           <w:noProof/>
         </w:rPr>
-        <w:lastRenderedPageBreak/>
         <w:drawing>
           <wp:inline distT="0" distB="0" distL="0" distR="0">
             <wp:extent cx="5939790" cy="2504440"/>
@@ -1162,7 +1638,7 @@
                     </pic:cNvPicPr>
                   </pic:nvPicPr>
                   <pic:blipFill>
-                    <a:blip r:embed="rId15" cstate="print"/>
+                    <a:blip r:embed="rId16" cstate="print"/>
                     <a:srcRect/>
                     <a:stretch>
                       <a:fillRect/>
@@ -1191,6 +1667,59 @@
         </w:drawing>
       </w:r>
     </w:p>
+    <w:p>
+      <w:r>
+        <w:rPr>
+          <w:noProof/>
+        </w:rPr>
+        <w:lastRenderedPageBreak/>
+        <w:drawing>
+          <wp:inline distT="0" distB="0" distL="0" distR="0">
+            <wp:extent cx="5939790" cy="3387090"/>
+            <wp:effectExtent l="19050" t="0" r="3810" b="0"/>
+            <wp:docPr id="10" name="Picture 1"/>
+            <wp:cNvGraphicFramePr>
+              <a:graphicFrameLocks xmlns:a="http://schemas.openxmlformats.org/drawingml/2006/main" noChangeAspect="1"/>
+            </wp:cNvGraphicFramePr>
+            <a:graphic xmlns:a="http://schemas.openxmlformats.org/drawingml/2006/main">
+              <a:graphicData uri="http://schemas.openxmlformats.org/drawingml/2006/picture">
+                <pic:pic xmlns:pic="http://schemas.openxmlformats.org/drawingml/2006/picture">
+                  <pic:nvPicPr>
+                    <pic:cNvPr id="0" name="Picture 1"/>
+                    <pic:cNvPicPr>
+                      <a:picLocks noChangeAspect="1" noChangeArrowheads="1"/>
+                    </pic:cNvPicPr>
+                  </pic:nvPicPr>
+                  <pic:blipFill>
+                    <a:blip r:embed="rId17" cstate="print"/>
+                    <a:srcRect/>
+                    <a:stretch>
+                      <a:fillRect/>
+                    </a:stretch>
+                  </pic:blipFill>
+                  <pic:spPr bwMode="auto">
+                    <a:xfrm>
+                      <a:off x="0" y="0"/>
+                      <a:ext cx="5939790" cy="3387090"/>
+                    </a:xfrm>
+                    <a:prstGeom prst="rect">
+                      <a:avLst/>
+                    </a:prstGeom>
+                    <a:noFill/>
+                    <a:ln w="9525">
+                      <a:noFill/>
+                      <a:miter lim="800000"/>
+                      <a:headEnd/>
+                      <a:tailEnd/>
+                    </a:ln>
+                  </pic:spPr>
+                </pic:pic>
+              </a:graphicData>
+            </a:graphic>
+          </wp:inline>
+        </w:drawing>
+      </w:r>
+    </w:p>
     <w:p/>
     <w:p>
       <w:r>
@@ -1330,7 +1859,13 @@
         </w:numPr>
       </w:pPr>
       <w:r>
-        <w:t>First button - "Add records" allows Admin to add random visitors to the queue</w:t>
+        <w:t>First</w:t>
+      </w:r>
+      <w:r>
+        <w:t xml:space="preserve"> button - "Add records" allows a</w:t>
+      </w:r>
+      <w:r>
+        <w:t>dmin to add random visitors to the queue</w:t>
       </w:r>
     </w:p>
     <w:p>
@@ -1342,23 +1877,19 @@
         </w:numPr>
       </w:pPr>
       <w:r>
-        <w:t>Second button - "</w:t>
-      </w:r>
-      <w:proofErr w:type="spellStart"/>
-      <w:r>
-        <w:t>Dequeue</w:t>
-      </w:r>
-      <w:proofErr w:type="spellEnd"/>
-      <w:r>
-        <w:t xml:space="preserve">" allows admin to </w:t>
-      </w:r>
-      <w:proofErr w:type="spellStart"/>
-      <w:r>
-        <w:t>dequeue</w:t>
-      </w:r>
-      <w:proofErr w:type="spellEnd"/>
-      <w:r>
-        <w:t xml:space="preserve"> max capacity of rides to a ride.</w:t>
+        <w:t>Second button - "Dequeue" allows admin to dequeue max capacity of rides to a ride.</w:t>
+      </w:r>
+    </w:p>
+    <w:p>
+      <w:pPr>
+        <w:pStyle w:val="ListParagraph"/>
+        <w:numPr>
+          <w:ilvl w:val="1"/>
+          <w:numId w:val="2"/>
+        </w:numPr>
+      </w:pPr>
+      <w:r>
+        <w:t>Third button - "Edit" allows admin to edit the ride information within the table.</w:t>
       </w:r>
     </w:p>
     <w:p>
@@ -1376,34 +1907,22 @@
     </w:p>
     <w:p>
       <w:r>
-        <w:t xml:space="preserve">6) To simulate </w:t>
-      </w:r>
-      <w:proofErr w:type="spellStart"/>
-      <w:r>
-        <w:t>dequeue</w:t>
-      </w:r>
-      <w:proofErr w:type="spellEnd"/>
-      <w:r>
-        <w:t xml:space="preserve"> of the ride, click on the "</w:t>
-      </w:r>
-      <w:proofErr w:type="spellStart"/>
-      <w:r>
-        <w:t>Dequeue</w:t>
-      </w:r>
-      <w:proofErr w:type="spellEnd"/>
-      <w:r>
-        <w:t xml:space="preserve">" button next to "Add Records" button in the Simulate column of the table. </w:t>
-      </w:r>
-      <w:r>
-        <w:t xml:space="preserve">Then it would </w:t>
-      </w:r>
-      <w:proofErr w:type="spellStart"/>
-      <w:r>
-        <w:t>dequeue</w:t>
-      </w:r>
-      <w:proofErr w:type="spellEnd"/>
-      <w:r>
-        <w:t xml:space="preserve"> the rides by max capacity of the rides.</w:t>
+        <w:t xml:space="preserve">6) To simulate dequeue of the ride, click on the "Dequeue" button next to "Add Records" button in the Simulate column of the table. </w:t>
+      </w:r>
+      <w:r>
+        <w:t>Then it would dequeue the rides by max capacity of the rides.</w:t>
+      </w:r>
+    </w:p>
+    <w:p>
+      <w:r>
+        <w:t xml:space="preserve">7) </w:t>
+      </w:r>
+      <w:r>
+        <w:t xml:space="preserve">When pressing the "Edit" button the "Edit Ride Information" window will pop up. In this window you can edit the according information for a particular ride you want to edit. Then you </w:t>
+      </w:r>
+      <w:r>
+        <w:lastRenderedPageBreak/>
+        <w:t>can save the information by pressing the "Submit" button. If you want not want to change anything then press the "Cancel" button.</w:t>
       </w:r>
     </w:p>
     <w:p/>
@@ -1420,6 +1939,236 @@
 <file path=word/numbering.xml><?xml version="1.0" encoding="utf-8"?>
 <w:numbering xmlns:ve="http://schemas.openxmlformats.org/markup-compatibility/2006" xmlns:o="urn:schemas-microsoft-com:office:office" xmlns:r="http://schemas.openxmlformats.org/officeDocument/2006/relationships" xmlns:m="http://schemas.openxmlformats.org/officeDocument/2006/math" xmlns:v="urn:schemas-microsoft-com:vml" xmlns:wp="http://schemas.openxmlformats.org/drawingml/2006/wordprocessingDrawing" xmlns:w10="urn:schemas-microsoft-com:office:word" xmlns:w="http://schemas.openxmlformats.org/wordprocessingml/2006/main" xmlns:wne="http://schemas.microsoft.com/office/word/2006/wordml">
   <w:abstractNum w:abstractNumId="0">
+    <w:nsid w:val="0D45481C"/>
+    <w:multiLevelType w:val="hybridMultilevel"/>
+    <w:tmpl w:val="33860024"/>
+    <w:lvl w:ilvl="0" w:tplc="0409000F">
+      <w:start w:val="1"/>
+      <w:numFmt w:val="decimal"/>
+      <w:lvlText w:val="%1."/>
+      <w:lvlJc w:val="left"/>
+      <w:pPr>
+        <w:tabs>
+          <w:tab w:val="num" w:pos="720"/>
+        </w:tabs>
+        <w:ind w:left="720" w:hanging="360"/>
+      </w:pPr>
+      <w:rPr>
+        <w:rFonts w:hint="default"/>
+      </w:rPr>
+    </w:lvl>
+    <w:lvl w:ilvl="1" w:tplc="04090003" w:tentative="1">
+      <w:start w:val="1"/>
+      <w:numFmt w:val="bullet"/>
+      <w:lvlText w:val="o"/>
+      <w:lvlJc w:val="left"/>
+      <w:pPr>
+        <w:tabs>
+          <w:tab w:val="num" w:pos="1440"/>
+        </w:tabs>
+        <w:ind w:left="1440" w:hanging="360"/>
+      </w:pPr>
+      <w:rPr>
+        <w:rFonts w:ascii="Courier New" w:hAnsi="Courier New" w:cs="Courier New" w:hint="default"/>
+      </w:rPr>
+    </w:lvl>
+    <w:lvl w:ilvl="2" w:tplc="04090005" w:tentative="1">
+      <w:start w:val="1"/>
+      <w:numFmt w:val="bullet"/>
+      <w:lvlText w:val=""/>
+      <w:lvlJc w:val="left"/>
+      <w:pPr>
+        <w:tabs>
+          <w:tab w:val="num" w:pos="2160"/>
+        </w:tabs>
+        <w:ind w:left="2160" w:hanging="360"/>
+      </w:pPr>
+      <w:rPr>
+        <w:rFonts w:ascii="Wingdings" w:hAnsi="Wingdings" w:hint="default"/>
+      </w:rPr>
+    </w:lvl>
+    <w:lvl w:ilvl="3" w:tplc="04090001" w:tentative="1">
+      <w:start w:val="1"/>
+      <w:numFmt w:val="bullet"/>
+      <w:lvlText w:val=""/>
+      <w:lvlJc w:val="left"/>
+      <w:pPr>
+        <w:tabs>
+          <w:tab w:val="num" w:pos="2880"/>
+        </w:tabs>
+        <w:ind w:left="2880" w:hanging="360"/>
+      </w:pPr>
+      <w:rPr>
+        <w:rFonts w:ascii="Symbol" w:hAnsi="Symbol" w:hint="default"/>
+      </w:rPr>
+    </w:lvl>
+    <w:lvl w:ilvl="4" w:tplc="04090003" w:tentative="1">
+      <w:start w:val="1"/>
+      <w:numFmt w:val="bullet"/>
+      <w:lvlText w:val="o"/>
+      <w:lvlJc w:val="left"/>
+      <w:pPr>
+        <w:tabs>
+          <w:tab w:val="num" w:pos="3600"/>
+        </w:tabs>
+        <w:ind w:left="3600" w:hanging="360"/>
+      </w:pPr>
+      <w:rPr>
+        <w:rFonts w:ascii="Courier New" w:hAnsi="Courier New" w:cs="Courier New" w:hint="default"/>
+      </w:rPr>
+    </w:lvl>
+    <w:lvl w:ilvl="5" w:tplc="04090005" w:tentative="1">
+      <w:start w:val="1"/>
+      <w:numFmt w:val="bullet"/>
+      <w:lvlText w:val=""/>
+      <w:lvlJc w:val="left"/>
+      <w:pPr>
+        <w:tabs>
+          <w:tab w:val="num" w:pos="4320"/>
+        </w:tabs>
+        <w:ind w:left="4320" w:hanging="360"/>
+      </w:pPr>
+      <w:rPr>
+        <w:rFonts w:ascii="Wingdings" w:hAnsi="Wingdings" w:hint="default"/>
+      </w:rPr>
+    </w:lvl>
+    <w:lvl w:ilvl="6" w:tplc="04090001" w:tentative="1">
+      <w:start w:val="1"/>
+      <w:numFmt w:val="bullet"/>
+      <w:lvlText w:val=""/>
+      <w:lvlJc w:val="left"/>
+      <w:pPr>
+        <w:tabs>
+          <w:tab w:val="num" w:pos="5040"/>
+        </w:tabs>
+        <w:ind w:left="5040" w:hanging="360"/>
+      </w:pPr>
+      <w:rPr>
+        <w:rFonts w:ascii="Symbol" w:hAnsi="Symbol" w:hint="default"/>
+      </w:rPr>
+    </w:lvl>
+    <w:lvl w:ilvl="7" w:tplc="04090003" w:tentative="1">
+      <w:start w:val="1"/>
+      <w:numFmt w:val="bullet"/>
+      <w:lvlText w:val="o"/>
+      <w:lvlJc w:val="left"/>
+      <w:pPr>
+        <w:tabs>
+          <w:tab w:val="num" w:pos="5760"/>
+        </w:tabs>
+        <w:ind w:left="5760" w:hanging="360"/>
+      </w:pPr>
+      <w:rPr>
+        <w:rFonts w:ascii="Courier New" w:hAnsi="Courier New" w:cs="Courier New" w:hint="default"/>
+      </w:rPr>
+    </w:lvl>
+    <w:lvl w:ilvl="8" w:tplc="04090005" w:tentative="1">
+      <w:start w:val="1"/>
+      <w:numFmt w:val="bullet"/>
+      <w:lvlText w:val=""/>
+      <w:lvlJc w:val="left"/>
+      <w:pPr>
+        <w:tabs>
+          <w:tab w:val="num" w:pos="6480"/>
+        </w:tabs>
+        <w:ind w:left="6480" w:hanging="360"/>
+      </w:pPr>
+      <w:rPr>
+        <w:rFonts w:ascii="Wingdings" w:hAnsi="Wingdings" w:hint="default"/>
+      </w:rPr>
+    </w:lvl>
+  </w:abstractNum>
+  <w:abstractNum w:abstractNumId="1">
+    <w:nsid w:val="200F0A90"/>
+    <w:multiLevelType w:val="hybridMultilevel"/>
+    <w:tmpl w:val="772A237A"/>
+    <w:lvl w:ilvl="0" w:tplc="C7523F1C">
+      <w:start w:val="1"/>
+      <w:numFmt w:val="decimal"/>
+      <w:lvlText w:val="%1)"/>
+      <w:lvlJc w:val="left"/>
+      <w:pPr>
+        <w:ind w:left="360" w:hanging="360"/>
+      </w:pPr>
+      <w:rPr>
+        <w:rFonts w:hint="default"/>
+        <w:b/>
+      </w:rPr>
+    </w:lvl>
+    <w:lvl w:ilvl="1" w:tplc="04090019" w:tentative="1">
+      <w:start w:val="1"/>
+      <w:numFmt w:val="lowerLetter"/>
+      <w:lvlText w:val="%2."/>
+      <w:lvlJc w:val="left"/>
+      <w:pPr>
+        <w:ind w:left="1080" w:hanging="360"/>
+      </w:pPr>
+    </w:lvl>
+    <w:lvl w:ilvl="2" w:tplc="0409001B" w:tentative="1">
+      <w:start w:val="1"/>
+      <w:numFmt w:val="lowerRoman"/>
+      <w:lvlText w:val="%3."/>
+      <w:lvlJc w:val="right"/>
+      <w:pPr>
+        <w:ind w:left="1800" w:hanging="180"/>
+      </w:pPr>
+    </w:lvl>
+    <w:lvl w:ilvl="3" w:tplc="0409000F" w:tentative="1">
+      <w:start w:val="1"/>
+      <w:numFmt w:val="decimal"/>
+      <w:lvlText w:val="%4."/>
+      <w:lvlJc w:val="left"/>
+      <w:pPr>
+        <w:ind w:left="2520" w:hanging="360"/>
+      </w:pPr>
+    </w:lvl>
+    <w:lvl w:ilvl="4" w:tplc="04090019" w:tentative="1">
+      <w:start w:val="1"/>
+      <w:numFmt w:val="lowerLetter"/>
+      <w:lvlText w:val="%5."/>
+      <w:lvlJc w:val="left"/>
+      <w:pPr>
+        <w:ind w:left="3240" w:hanging="360"/>
+      </w:pPr>
+    </w:lvl>
+    <w:lvl w:ilvl="5" w:tplc="0409001B" w:tentative="1">
+      <w:start w:val="1"/>
+      <w:numFmt w:val="lowerRoman"/>
+      <w:lvlText w:val="%6."/>
+      <w:lvlJc w:val="right"/>
+      <w:pPr>
+        <w:ind w:left="3960" w:hanging="180"/>
+      </w:pPr>
+    </w:lvl>
+    <w:lvl w:ilvl="6" w:tplc="0409000F" w:tentative="1">
+      <w:start w:val="1"/>
+      <w:numFmt w:val="decimal"/>
+      <w:lvlText w:val="%7."/>
+      <w:lvlJc w:val="left"/>
+      <w:pPr>
+        <w:ind w:left="4680" w:hanging="360"/>
+      </w:pPr>
+    </w:lvl>
+    <w:lvl w:ilvl="7" w:tplc="04090019" w:tentative="1">
+      <w:start w:val="1"/>
+      <w:numFmt w:val="lowerLetter"/>
+      <w:lvlText w:val="%8."/>
+      <w:lvlJc w:val="left"/>
+      <w:pPr>
+        <w:ind w:left="5400" w:hanging="360"/>
+      </w:pPr>
+    </w:lvl>
+    <w:lvl w:ilvl="8" w:tplc="0409001B" w:tentative="1">
+      <w:start w:val="1"/>
+      <w:numFmt w:val="lowerRoman"/>
+      <w:lvlText w:val="%9."/>
+      <w:lvlJc w:val="right"/>
+      <w:pPr>
+        <w:ind w:left="6120" w:hanging="180"/>
+      </w:pPr>
+    </w:lvl>
+  </w:abstractNum>
+  <w:abstractNum w:abstractNumId="2">
     <w:nsid w:val="2AB76DB5"/>
     <w:multiLevelType w:val="hybridMultilevel"/>
     <w:tmpl w:val="145C7B0C"/>
@@ -1532,7 +2281,7 @@
       </w:rPr>
     </w:lvl>
   </w:abstractNum>
-  <w:abstractNum w:abstractNumId="1">
+  <w:abstractNum w:abstractNumId="3">
     <w:nsid w:val="69967E69"/>
     <w:multiLevelType w:val="hybridMultilevel"/>
     <w:tmpl w:val="C792DE5C"/>
@@ -1646,9 +2395,15 @@
     </w:lvl>
   </w:abstractNum>
   <w:num w:numId="1">
+    <w:abstractNumId w:val="2"/>
+  </w:num>
+  <w:num w:numId="2">
+    <w:abstractNumId w:val="3"/>
+  </w:num>
+  <w:num w:numId="3">
     <w:abstractNumId w:val="0"/>
   </w:num>
-  <w:num w:numId="2">
+  <w:num w:numId="4">
     <w:abstractNumId w:val="1"/>
   </w:num>
 </w:numbering>
@@ -2261,4 +3016,16 @@
   <a:objectDefaults/>
   <a:extraClrSchemeLst/>
 </a:theme>
+</file>
+
+<file path=customXml/item1.xml><?xml version="1.0" encoding="utf-8"?>
+<b:Sources xmlns:b="http://schemas.openxmlformats.org/officeDocument/2006/bibliography" xmlns="http://schemas.openxmlformats.org/officeDocument/2006/bibliography" SelectedStyle="\APA.XSL" StyleName="APA Fifth Edition"/>
+</file>
+
+<file path=customXml/itemProps1.xml><?xml version="1.0" encoding="utf-8"?>
+<ds:datastoreItem xmlns:ds="http://schemas.openxmlformats.org/officeDocument/2006/customXml" ds:itemID="{215099D4-6C3C-4517-A61D-ADAA964E6B52}">
+  <ds:schemaRefs>
+    <ds:schemaRef ds:uri="http://schemas.openxmlformats.org/officeDocument/2006/bibliography"/>
+  </ds:schemaRefs>
+</ds:datastoreItem>
 </file>
</xml_diff>